<commit_message>
Update List of Tasks - Notes.docx
</commit_message>
<xml_diff>
--- a/Documentation and Papers/HardwareX/List of Tasks - Notes.docx
+++ b/Documentation and Papers/HardwareX/List of Tasks - Notes.docx
@@ -25,33 +25,145 @@
         <w:rPr>
           <w:strike/>
         </w:rPr>
-        <w:t xml:space="preserve">Research other </w:t>
-      </w:r>
-      <w:proofErr w:type="spellStart"/>
-      <w:r>
+        <w:t>Research other HardwareX Papers</w:t>
+      </w:r>
+    </w:p>
+    <w:p>
+      <w:pPr>
+        <w:pStyle w:val="ListParagraph"/>
+        <w:numPr>
+          <w:ilvl w:val="0"/>
+          <w:numId w:val="2"/>
+        </w:numPr>
+      </w:pPr>
+      <w:r>
+        <w:t>Research</w:t>
+      </w:r>
+    </w:p>
+    <w:p>
+      <w:pPr>
+        <w:pStyle w:val="ListParagraph"/>
+        <w:numPr>
+          <w:ilvl w:val="1"/>
+          <w:numId w:val="2"/>
+        </w:numPr>
+      </w:pPr>
+      <w:r>
+        <w:t>Existing Devices</w:t>
+      </w:r>
+    </w:p>
+    <w:p>
+      <w:pPr>
+        <w:pStyle w:val="ListParagraph"/>
+        <w:numPr>
+          <w:ilvl w:val="2"/>
+          <w:numId w:val="2"/>
+        </w:numPr>
+      </w:pPr>
+      <w:r>
+        <w:t>DOT</w:t>
+      </w:r>
+    </w:p>
+    <w:p>
+      <w:pPr>
+        <w:pStyle w:val="ListParagraph"/>
+        <w:numPr>
+          <w:ilvl w:val="2"/>
+          <w:numId w:val="2"/>
+        </w:numPr>
+      </w:pPr>
+      <w:r>
+        <w:t>Smith Root</w:t>
+      </w:r>
+    </w:p>
+    <w:p>
+      <w:pPr>
+        <w:pStyle w:val="ListParagraph"/>
+        <w:numPr>
+          <w:ilvl w:val="2"/>
+          <w:numId w:val="2"/>
+        </w:numPr>
+      </w:pPr>
+      <w:r>
+        <w:t>NOAA 2021 prototype</w:t>
+      </w:r>
+    </w:p>
+    <w:p>
+      <w:pPr>
+        <w:pStyle w:val="ListParagraph"/>
+        <w:numPr>
+          <w:ilvl w:val="1"/>
+          <w:numId w:val="2"/>
+        </w:numPr>
+      </w:pPr>
+      <w:r>
+        <w:t>Research Papers</w:t>
+      </w:r>
+    </w:p>
+    <w:p>
+      <w:pPr>
+        <w:pStyle w:val="ListParagraph"/>
+        <w:numPr>
+          <w:ilvl w:val="1"/>
+          <w:numId w:val="2"/>
+        </w:numPr>
+      </w:pPr>
+      <w:r>
+        <w:t>Previous and Current Cross Contamination Tests/Papers</w:t>
+      </w:r>
+    </w:p>
+    <w:p>
+      <w:pPr>
+        <w:pStyle w:val="ListParagraph"/>
+        <w:numPr>
+          <w:ilvl w:val="1"/>
+          <w:numId w:val="2"/>
+        </w:numPr>
+      </w:pPr>
+      <w:r>
+        <w:t>ETC.</w:t>
+      </w:r>
+    </w:p>
+    <w:p>
+      <w:pPr>
+        <w:pStyle w:val="ListParagraph"/>
+        <w:numPr>
+          <w:ilvl w:val="0"/>
+          <w:numId w:val="2"/>
+        </w:numPr>
+      </w:pPr>
+      <w:r>
+        <w:t>Update eDNA GitHub</w:t>
+      </w:r>
+    </w:p>
+    <w:p>
+      <w:pPr>
+        <w:pStyle w:val="ListParagraph"/>
+        <w:numPr>
+          <w:ilvl w:val="1"/>
+          <w:numId w:val="2"/>
+        </w:numPr>
+      </w:pPr>
+      <w:r>
+        <w:t>Current CAD and EDA Files</w:t>
+      </w:r>
+    </w:p>
+    <w:p>
+      <w:pPr>
+        <w:pStyle w:val="ListParagraph"/>
+        <w:numPr>
+          <w:ilvl w:val="1"/>
+          <w:numId w:val="2"/>
+        </w:numPr>
         <w:rPr>
           <w:strike/>
         </w:rPr>
-        <w:t>HardwareX</w:t>
-      </w:r>
-      <w:proofErr w:type="spellEnd"/>
+      </w:pPr>
       <w:r>
         <w:rPr>
           <w:strike/>
         </w:rPr>
-        <w:t xml:space="preserve"> Papers</w:t>
-      </w:r>
-    </w:p>
-    <w:p>
-      <w:pPr>
-        <w:pStyle w:val="ListParagraph"/>
-        <w:numPr>
-          <w:ilvl w:val="0"/>
-          <w:numId w:val="2"/>
-        </w:numPr>
-      </w:pPr>
-      <w:r>
-        <w:t>Research</w:t>
+        <w:t>Add the HardwareX LaTeX Files</w:t>
       </w:r>
     </w:p>
     <w:p>
@@ -63,43 +175,7 @@
         </w:numPr>
       </w:pPr>
       <w:r>
-        <w:t>Existing Devices</w:t>
-      </w:r>
-    </w:p>
-    <w:p>
-      <w:pPr>
-        <w:pStyle w:val="ListParagraph"/>
-        <w:numPr>
-          <w:ilvl w:val="2"/>
-          <w:numId w:val="2"/>
-        </w:numPr>
-      </w:pPr>
-      <w:r>
-        <w:t>DOT</w:t>
-      </w:r>
-    </w:p>
-    <w:p>
-      <w:pPr>
-        <w:pStyle w:val="ListParagraph"/>
-        <w:numPr>
-          <w:ilvl w:val="2"/>
-          <w:numId w:val="2"/>
-        </w:numPr>
-      </w:pPr>
-      <w:r>
-        <w:t>Smith Root</w:t>
-      </w:r>
-    </w:p>
-    <w:p>
-      <w:pPr>
-        <w:pStyle w:val="ListParagraph"/>
-        <w:numPr>
-          <w:ilvl w:val="2"/>
-          <w:numId w:val="2"/>
-        </w:numPr>
-      </w:pPr>
-      <w:r>
-        <w:t>NOAA 2021 prototype</w:t>
+        <w:t>Add the Current Posters</w:t>
       </w:r>
     </w:p>
     <w:p>
@@ -111,7 +187,7 @@
         </w:numPr>
       </w:pPr>
       <w:r>
-        <w:t>Research Papers</w:t>
+        <w:t>Add the Current Validation Data?</w:t>
       </w:r>
     </w:p>
     <w:p>
@@ -122,129 +198,17 @@
           <w:numId w:val="2"/>
         </w:numPr>
       </w:pPr>
-      <w:r>
-        <w:t>Previous and Current Cross Contamination Tests/Papers</w:t>
-      </w:r>
-    </w:p>
-    <w:p>
-      <w:pPr>
-        <w:pStyle w:val="ListParagraph"/>
-        <w:numPr>
-          <w:ilvl w:val="1"/>
-          <w:numId w:val="2"/>
-        </w:numPr>
-      </w:pPr>
-      <w:r>
-        <w:t>ETC.</w:t>
-      </w:r>
-    </w:p>
-    <w:p>
-      <w:pPr>
-        <w:pStyle w:val="ListParagraph"/>
-        <w:numPr>
-          <w:ilvl w:val="0"/>
-          <w:numId w:val="2"/>
-        </w:numPr>
-      </w:pPr>
-      <w:r>
-        <w:t>Update eDNA GitHub</w:t>
-      </w:r>
-    </w:p>
-    <w:p>
-      <w:pPr>
-        <w:pStyle w:val="ListParagraph"/>
-        <w:numPr>
-          <w:ilvl w:val="1"/>
-          <w:numId w:val="2"/>
-        </w:numPr>
-      </w:pPr>
-      <w:r>
-        <w:t>Current CAD and EDA Files</w:t>
-      </w:r>
-    </w:p>
-    <w:p>
-      <w:pPr>
-        <w:pStyle w:val="ListParagraph"/>
-        <w:numPr>
-          <w:ilvl w:val="1"/>
-          <w:numId w:val="2"/>
-        </w:numPr>
-        <w:rPr>
-          <w:strike/>
-        </w:rPr>
-      </w:pPr>
-      <w:r>
-        <w:rPr>
-          <w:strike/>
-        </w:rPr>
-        <w:t xml:space="preserve">Add the </w:t>
-      </w:r>
-      <w:proofErr w:type="spellStart"/>
-      <w:r>
-        <w:rPr>
-          <w:strike/>
-        </w:rPr>
-        <w:t>HardwareX</w:t>
-      </w:r>
-      <w:proofErr w:type="spellEnd"/>
-      <w:r>
-        <w:rPr>
-          <w:strike/>
-        </w:rPr>
-        <w:t xml:space="preserve"> LaTeX Files</w:t>
-      </w:r>
-    </w:p>
-    <w:p>
-      <w:pPr>
-        <w:pStyle w:val="ListParagraph"/>
-        <w:numPr>
-          <w:ilvl w:val="1"/>
-          <w:numId w:val="2"/>
-        </w:numPr>
-      </w:pPr>
-      <w:r>
-        <w:t>Add the Current Posters</w:t>
-      </w:r>
-    </w:p>
-    <w:p>
-      <w:pPr>
-        <w:pStyle w:val="ListParagraph"/>
-        <w:numPr>
-          <w:ilvl w:val="1"/>
-          <w:numId w:val="2"/>
-        </w:numPr>
-      </w:pPr>
-      <w:r>
-        <w:t>Add the Current Validation Data?</w:t>
-      </w:r>
-    </w:p>
-    <w:p>
-      <w:pPr>
-        <w:pStyle w:val="ListParagraph"/>
-        <w:numPr>
-          <w:ilvl w:val="1"/>
-          <w:numId w:val="2"/>
-        </w:numPr>
-      </w:pPr>
-    </w:p>
-    <w:p>
-      <w:pPr>
-        <w:pStyle w:val="ListParagraph"/>
-        <w:numPr>
-          <w:ilvl w:val="0"/>
-          <w:numId w:val="2"/>
-        </w:numPr>
-      </w:pPr>
-      <w:r>
-        <w:t xml:space="preserve">Setup </w:t>
-      </w:r>
-      <w:proofErr w:type="spellStart"/>
-      <w:r>
-        <w:t>Zenodo</w:t>
-      </w:r>
-      <w:proofErr w:type="spellEnd"/>
-      <w:r>
-        <w:t xml:space="preserve"> with eDNA GitHub (Maybe on the UI and Framework GitHub as well)</w:t>
+    </w:p>
+    <w:p>
+      <w:pPr>
+        <w:pStyle w:val="ListParagraph"/>
+        <w:numPr>
+          <w:ilvl w:val="0"/>
+          <w:numId w:val="2"/>
+        </w:numPr>
+      </w:pPr>
+      <w:r>
+        <w:t>Setup Zenodo with eDNA GitHub (Maybe on the UI and Framework GitHub as well)</w:t>
       </w:r>
     </w:p>
     <w:p>
@@ -321,7 +285,13 @@
         <w:t>st</w:t>
       </w:r>
       <w:r>
-        <w:t xml:space="preserve"> Draft Completed)</w:t>
+        <w:t xml:space="preserve"> Draft Completed</w:t>
+      </w:r>
+      <w:r>
+        <w:t>, need to prep for Godshalk</w:t>
+      </w:r>
+      <w:r>
+        <w:t>)</w:t>
       </w:r>
     </w:p>
     <w:p>
@@ -336,19 +306,43 @@
         <w:t xml:space="preserve">Hardware in Context – Kai </w:t>
       </w:r>
       <w:r>
+        <w:t>(</w:t>
+      </w:r>
+      <w:r>
+        <w:t>1</w:t>
+      </w:r>
+      <w:r>
+        <w:rPr>
+          <w:vertAlign w:val="superscript"/>
+        </w:rPr>
+        <w:t>st</w:t>
+      </w:r>
+      <w:r>
+        <w:t xml:space="preserve"> Draft Completed</w:t>
+      </w:r>
+      <w:r>
+        <w:t xml:space="preserve">, </w:t>
+      </w:r>
+      <w:r>
+        <w:t>need to prep for Godshalk</w:t>
+      </w:r>
+      <w:r>
+        <w:t>)</w:t>
+      </w:r>
+    </w:p>
+    <w:p>
+      <w:pPr>
+        <w:pStyle w:val="ListParagraph"/>
+        <w:numPr>
+          <w:ilvl w:val="0"/>
+          <w:numId w:val="2"/>
+        </w:numPr>
+      </w:pPr>
+      <w:r>
+        <w:t xml:space="preserve">Hardware Description – Kai </w:t>
+      </w:r>
+      <w:r>
         <w:t>(WIP)</w:t>
-      </w:r>
-    </w:p>
-    <w:p>
-      <w:pPr>
-        <w:pStyle w:val="ListParagraph"/>
-        <w:numPr>
-          <w:ilvl w:val="0"/>
-          <w:numId w:val="2"/>
-        </w:numPr>
-      </w:pPr>
-      <w:r>
-        <w:t xml:space="preserve">Hardware Description – Kai </w:t>
       </w:r>
     </w:p>
     <w:p>

</xml_diff>